<commit_message>
added the header component and updated the routes
</commit_message>
<xml_diff>
--- a/suivi.docx
+++ b/suivi.docx
@@ -711,15 +711,448 @@
       <w:r>
         <w:t>Faire le formulaire</w:t>
       </w:r>
+    </w:p>
+    <w:p>
+      <w:pPr>
+        <w:pStyle w:val="Titre2"/>
+      </w:pPr>
+      <w:r>
+        <w:t>Ne pas oublier de l’importer dans l’app.jsx pour l’afficher</w:t>
+      </w:r>
+    </w:p>
+    <w:p>
+      <w:pPr>
+        <w:pStyle w:val="Titre2"/>
+        <w:numPr>
+          <w:ilvl w:val="0"/>
+          <w:numId w:val="1"/>
+        </w:numPr>
+      </w:pPr>
+      <w:proofErr w:type="spellStart"/>
+      <w:r>
+        <w:lastRenderedPageBreak/>
+        <w:t>Telecharger</w:t>
+      </w:r>
+      <w:proofErr w:type="spellEnd"/>
+      <w:r>
+        <w:t xml:space="preserve"> les </w:t>
+      </w:r>
+      <w:proofErr w:type="spellStart"/>
+      <w:r>
+        <w:t>dependances</w:t>
+      </w:r>
+      <w:proofErr w:type="spellEnd"/>
+      <w:r>
+        <w:t xml:space="preserve"> </w:t>
+      </w:r>
+      <w:proofErr w:type="spellStart"/>
+      <w:r>
+        <w:t>react-icons</w:t>
+      </w:r>
+      <w:proofErr w:type="spellEnd"/>
+      <w:r>
+        <w:t xml:space="preserve"> dans un nouveau terminal pour obtenir les icones de </w:t>
+      </w:r>
+      <w:proofErr w:type="spellStart"/>
+      <w:r>
+        <w:t>react</w:t>
+      </w:r>
+      <w:proofErr w:type="spellEnd"/>
+    </w:p>
+    <w:p>
+      <w:pPr>
+        <w:pStyle w:val="Titre2"/>
+        <w:numPr>
+          <w:ilvl w:val="0"/>
+          <w:numId w:val="1"/>
+        </w:numPr>
+      </w:pPr>
+      <w:r>
+        <w:t xml:space="preserve">Les </w:t>
+      </w:r>
+      <w:proofErr w:type="spellStart"/>
+      <w:r>
+        <w:t>inserer</w:t>
+      </w:r>
+      <w:proofErr w:type="spellEnd"/>
+      <w:r>
+        <w:t xml:space="preserve"> dans le code et </w:t>
+      </w:r>
+      <w:proofErr w:type="spellStart"/>
+      <w:r>
+        <w:t>l importer</w:t>
+      </w:r>
+      <w:proofErr w:type="spellEnd"/>
+    </w:p>
+    <w:p>
+      <w:pPr>
+        <w:pStyle w:val="Paragraphedeliste"/>
+        <w:numPr>
+          <w:ilvl w:val="0"/>
+          <w:numId w:val="1"/>
+        </w:numPr>
+        <w:shd w:val="clear" w:color="auto" w:fill="1F1F1F"/>
+        <w:spacing w:after="0" w:line="285" w:lineRule="atLeast"/>
+        <w:rPr>
+          <w:rFonts w:ascii="Consolas" w:eastAsia="Times New Roman" w:hAnsi="Consolas" w:cs="Times New Roman"/>
+          <w:color w:val="CCCCCC"/>
+          <w:sz w:val="21"/>
+          <w:szCs w:val="21"/>
+          <w:lang w:eastAsia="fr-FR"/>
+        </w:rPr>
+      </w:pPr>
+      <w:r>
+        <w:rPr>
+          <w:rFonts w:ascii="Consolas" w:eastAsia="Times New Roman" w:hAnsi="Consolas" w:cs="Times New Roman"/>
+          <w:color w:val="C586C0"/>
+          <w:sz w:val="21"/>
+          <w:szCs w:val="21"/>
+          <w:lang w:eastAsia="fr-FR"/>
+        </w:rPr>
+        <w:t>import</w:t>
+      </w:r>
+      <w:r>
+        <w:rPr>
+          <w:rFonts w:ascii="Consolas" w:eastAsia="Times New Roman" w:hAnsi="Consolas" w:cs="Times New Roman"/>
+          <w:color w:val="CCCCCC"/>
+          <w:sz w:val="21"/>
+          <w:szCs w:val="21"/>
+          <w:lang w:eastAsia="fr-FR"/>
+        </w:rPr>
+        <w:t xml:space="preserve"> </w:t>
+      </w:r>
+      <w:proofErr w:type="gramStart"/>
+      <w:r>
+        <w:rPr>
+          <w:rFonts w:ascii="Consolas" w:eastAsia="Times New Roman" w:hAnsi="Consolas" w:cs="Times New Roman"/>
+          <w:color w:val="CCCCCC"/>
+          <w:sz w:val="21"/>
+          <w:szCs w:val="21"/>
+          <w:lang w:eastAsia="fr-FR"/>
+        </w:rPr>
+        <w:t xml:space="preserve">{ </w:t>
+      </w:r>
+      <w:proofErr w:type="spellStart"/>
+      <w:r>
+        <w:rPr>
+          <w:rFonts w:ascii="Consolas" w:eastAsia="Times New Roman" w:hAnsi="Consolas" w:cs="Times New Roman"/>
+          <w:color w:val="9CDCFE"/>
+          <w:sz w:val="21"/>
+          <w:szCs w:val="21"/>
+          <w:lang w:eastAsia="fr-FR"/>
+        </w:rPr>
+        <w:t>FaSearch</w:t>
+      </w:r>
+      <w:proofErr w:type="spellEnd"/>
+      <w:proofErr w:type="gramEnd"/>
+      <w:r>
+        <w:rPr>
+          <w:rFonts w:ascii="Consolas" w:eastAsia="Times New Roman" w:hAnsi="Consolas" w:cs="Times New Roman"/>
+          <w:color w:val="CCCCCC"/>
+          <w:sz w:val="21"/>
+          <w:szCs w:val="21"/>
+          <w:lang w:eastAsia="fr-FR"/>
+        </w:rPr>
+        <w:t xml:space="preserve"> } </w:t>
+      </w:r>
+      <w:proofErr w:type="spellStart"/>
+      <w:r>
+        <w:rPr>
+          <w:rFonts w:ascii="Consolas" w:eastAsia="Times New Roman" w:hAnsi="Consolas" w:cs="Times New Roman"/>
+          <w:color w:val="C586C0"/>
+          <w:sz w:val="21"/>
+          <w:szCs w:val="21"/>
+          <w:lang w:eastAsia="fr-FR"/>
+        </w:rPr>
+        <w:t>from</w:t>
+      </w:r>
+      <w:proofErr w:type="spellEnd"/>
+      <w:r>
+        <w:rPr>
+          <w:rFonts w:ascii="Consolas" w:eastAsia="Times New Roman" w:hAnsi="Consolas" w:cs="Times New Roman"/>
+          <w:color w:val="CCCCCC"/>
+          <w:sz w:val="21"/>
+          <w:szCs w:val="21"/>
+          <w:lang w:eastAsia="fr-FR"/>
+        </w:rPr>
+        <w:t xml:space="preserve"> </w:t>
+      </w:r>
+      <w:r>
+        <w:rPr>
+          <w:rFonts w:ascii="Consolas" w:eastAsia="Times New Roman" w:hAnsi="Consolas" w:cs="Times New Roman"/>
+          <w:color w:val="CE9178"/>
+          <w:sz w:val="21"/>
+          <w:szCs w:val="21"/>
+          <w:lang w:eastAsia="fr-FR"/>
+        </w:rPr>
+        <w:t>"</w:t>
+      </w:r>
+      <w:proofErr w:type="spellStart"/>
+      <w:r>
+        <w:rPr>
+          <w:rFonts w:ascii="Consolas" w:eastAsia="Times New Roman" w:hAnsi="Consolas" w:cs="Times New Roman"/>
+          <w:color w:val="CE9178"/>
+          <w:sz w:val="21"/>
+          <w:szCs w:val="21"/>
+          <w:lang w:eastAsia="fr-FR"/>
+        </w:rPr>
+        <w:t>react-icons</w:t>
+      </w:r>
+      <w:proofErr w:type="spellEnd"/>
+      <w:r>
+        <w:rPr>
+          <w:rFonts w:ascii="Consolas" w:eastAsia="Times New Roman" w:hAnsi="Consolas" w:cs="Times New Roman"/>
+          <w:color w:val="CE9178"/>
+          <w:sz w:val="21"/>
+          <w:szCs w:val="21"/>
+          <w:lang w:eastAsia="fr-FR"/>
+        </w:rPr>
+        <w:t>/fa"</w:t>
+      </w:r>
+      <w:r>
+        <w:rPr>
+          <w:rFonts w:ascii="Consolas" w:eastAsia="Times New Roman" w:hAnsi="Consolas" w:cs="Times New Roman"/>
+          <w:color w:val="CCCCCC"/>
+          <w:sz w:val="21"/>
+          <w:szCs w:val="21"/>
+          <w:lang w:eastAsia="fr-FR"/>
+        </w:rPr>
+        <w:t>;</w:t>
+      </w:r>
+    </w:p>
+    <w:p>
+      <w:pPr>
+        <w:pStyle w:val="Paragraphedeliste"/>
+        <w:numPr>
+          <w:ilvl w:val="0"/>
+          <w:numId w:val="1"/>
+        </w:numPr>
+        <w:shd w:val="clear" w:color="auto" w:fill="1F1F1F"/>
+        <w:spacing w:after="0" w:line="285" w:lineRule="atLeast"/>
+        <w:rPr>
+          <w:rFonts w:ascii="Consolas" w:eastAsia="Times New Roman" w:hAnsi="Consolas" w:cs="Times New Roman"/>
+          <w:color w:val="CCCCCC"/>
+          <w:sz w:val="21"/>
+          <w:szCs w:val="21"/>
+          <w:lang w:eastAsia="fr-FR"/>
+        </w:rPr>
+      </w:pPr>
+      <w:r>
+        <w:rPr>
+          <w:rFonts w:ascii="Consolas" w:eastAsia="Times New Roman" w:hAnsi="Consolas" w:cs="Times New Roman"/>
+          <w:color w:val="808080"/>
+          <w:sz w:val="21"/>
+          <w:szCs w:val="21"/>
+          <w:lang w:eastAsia="fr-FR"/>
+        </w:rPr>
+        <w:t>&lt;</w:t>
+      </w:r>
+      <w:proofErr w:type="spellStart"/>
+      <w:r>
+        <w:rPr>
+          <w:rFonts w:ascii="Consolas" w:eastAsia="Times New Roman" w:hAnsi="Consolas" w:cs="Times New Roman"/>
+          <w:color w:val="4EC9B0"/>
+          <w:sz w:val="21"/>
+          <w:szCs w:val="21"/>
+          <w:lang w:eastAsia="fr-FR"/>
+        </w:rPr>
+        <w:t>FaSearch</w:t>
+      </w:r>
+      <w:proofErr w:type="spellEnd"/>
+      <w:r>
+        <w:rPr>
+          <w:rFonts w:ascii="Consolas" w:eastAsia="Times New Roman" w:hAnsi="Consolas" w:cs="Times New Roman"/>
+          <w:color w:val="CCCCCC"/>
+          <w:sz w:val="21"/>
+          <w:szCs w:val="21"/>
+          <w:lang w:eastAsia="fr-FR"/>
+        </w:rPr>
+        <w:t xml:space="preserve"> </w:t>
+      </w:r>
+      <w:r>
+        <w:rPr>
+          <w:rFonts w:ascii="Consolas" w:eastAsia="Times New Roman" w:hAnsi="Consolas" w:cs="Times New Roman"/>
+          <w:color w:val="808080"/>
+          <w:sz w:val="21"/>
+          <w:szCs w:val="21"/>
+          <w:lang w:eastAsia="fr-FR"/>
+        </w:rPr>
+        <w:t>/&gt;</w:t>
+      </w:r>
+    </w:p>
+    <w:p>
+      <w:pPr>
+        <w:pStyle w:val="Titre2"/>
+        <w:ind w:left="720"/>
+      </w:pPr>
+      <w:r>
+        <w:t>Import {Link}</w:t>
+      </w:r>
+    </w:p>
+    <w:p>
+      <w:pPr>
+        <w:shd w:val="clear" w:color="auto" w:fill="1F1F1F"/>
+        <w:spacing w:after="0" w:line="285" w:lineRule="atLeast"/>
+        <w:rPr>
+          <w:rFonts w:ascii="Consolas" w:eastAsia="Times New Roman" w:hAnsi="Consolas" w:cs="Times New Roman"/>
+          <w:color w:val="CCCCCC"/>
+          <w:sz w:val="21"/>
+          <w:szCs w:val="21"/>
+          <w:lang w:eastAsia="fr-FR"/>
+        </w:rPr>
+      </w:pPr>
+      <w:r>
+        <w:rPr>
+          <w:rFonts w:ascii="Consolas" w:eastAsia="Times New Roman" w:hAnsi="Consolas" w:cs="Times New Roman"/>
+          <w:color w:val="C586C0"/>
+          <w:sz w:val="21"/>
+          <w:szCs w:val="21"/>
+          <w:lang w:eastAsia="fr-FR"/>
+        </w:rPr>
+        <w:t>import</w:t>
+      </w:r>
+      <w:r>
+        <w:rPr>
+          <w:rFonts w:ascii="Consolas" w:eastAsia="Times New Roman" w:hAnsi="Consolas" w:cs="Times New Roman"/>
+          <w:color w:val="CCCCCC"/>
+          <w:sz w:val="21"/>
+          <w:szCs w:val="21"/>
+          <w:lang w:eastAsia="fr-FR"/>
+        </w:rPr>
+        <w:t xml:space="preserve"> </w:t>
+      </w:r>
+      <w:proofErr w:type="gramStart"/>
+      <w:r>
+        <w:rPr>
+          <w:rFonts w:ascii="Consolas" w:eastAsia="Times New Roman" w:hAnsi="Consolas" w:cs="Times New Roman"/>
+          <w:color w:val="CCCCCC"/>
+          <w:sz w:val="21"/>
+          <w:szCs w:val="21"/>
+          <w:lang w:eastAsia="fr-FR"/>
+        </w:rPr>
+        <w:t xml:space="preserve">{ </w:t>
+      </w:r>
+      <w:r>
+        <w:rPr>
+          <w:rFonts w:ascii="Consolas" w:eastAsia="Times New Roman" w:hAnsi="Consolas" w:cs="Times New Roman"/>
+          <w:color w:val="9CDCFE"/>
+          <w:sz w:val="21"/>
+          <w:szCs w:val="21"/>
+          <w:lang w:eastAsia="fr-FR"/>
+        </w:rPr>
+        <w:t>Link</w:t>
+      </w:r>
+      <w:proofErr w:type="gramEnd"/>
+      <w:r>
+        <w:rPr>
+          <w:rFonts w:ascii="Consolas" w:eastAsia="Times New Roman" w:hAnsi="Consolas" w:cs="Times New Roman"/>
+          <w:color w:val="CCCCCC"/>
+          <w:sz w:val="21"/>
+          <w:szCs w:val="21"/>
+          <w:lang w:eastAsia="fr-FR"/>
+        </w:rPr>
+        <w:t xml:space="preserve"> } </w:t>
+      </w:r>
+      <w:proofErr w:type="spellStart"/>
+      <w:r>
+        <w:rPr>
+          <w:rFonts w:ascii="Consolas" w:eastAsia="Times New Roman" w:hAnsi="Consolas" w:cs="Times New Roman"/>
+          <w:color w:val="C586C0"/>
+          <w:sz w:val="21"/>
+          <w:szCs w:val="21"/>
+          <w:lang w:eastAsia="fr-FR"/>
+        </w:rPr>
+        <w:t>from</w:t>
+      </w:r>
+      <w:proofErr w:type="spellEnd"/>
+      <w:r>
+        <w:rPr>
+          <w:rFonts w:ascii="Consolas" w:eastAsia="Times New Roman" w:hAnsi="Consolas" w:cs="Times New Roman"/>
+          <w:color w:val="CCCCCC"/>
+          <w:sz w:val="21"/>
+          <w:szCs w:val="21"/>
+          <w:lang w:eastAsia="fr-FR"/>
+        </w:rPr>
+        <w:t xml:space="preserve"> </w:t>
+      </w:r>
+      <w:r>
+        <w:rPr>
+          <w:rFonts w:ascii="Consolas" w:eastAsia="Times New Roman" w:hAnsi="Consolas" w:cs="Times New Roman"/>
+          <w:color w:val="CE9178"/>
+          <w:sz w:val="21"/>
+          <w:szCs w:val="21"/>
+          <w:lang w:eastAsia="fr-FR"/>
+        </w:rPr>
+        <w:t>"</w:t>
+      </w:r>
+      <w:proofErr w:type="spellStart"/>
+      <w:r>
+        <w:rPr>
+          <w:rFonts w:ascii="Consolas" w:eastAsia="Times New Roman" w:hAnsi="Consolas" w:cs="Times New Roman"/>
+          <w:color w:val="CE9178"/>
+          <w:sz w:val="21"/>
+          <w:szCs w:val="21"/>
+          <w:lang w:eastAsia="fr-FR"/>
+        </w:rPr>
+        <w:t>react</w:t>
+      </w:r>
+      <w:proofErr w:type="spellEnd"/>
+      <w:r>
+        <w:rPr>
+          <w:rFonts w:ascii="Consolas" w:eastAsia="Times New Roman" w:hAnsi="Consolas" w:cs="Times New Roman"/>
+          <w:color w:val="CE9178"/>
+          <w:sz w:val="21"/>
+          <w:szCs w:val="21"/>
+          <w:lang w:eastAsia="fr-FR"/>
+        </w:rPr>
+        <w:t>-router-dom"</w:t>
+      </w:r>
+      <w:r>
+        <w:rPr>
+          <w:rFonts w:ascii="Consolas" w:eastAsia="Times New Roman" w:hAnsi="Consolas" w:cs="Times New Roman"/>
+          <w:color w:val="CCCCCC"/>
+          <w:sz w:val="21"/>
+          <w:szCs w:val="21"/>
+          <w:lang w:eastAsia="fr-FR"/>
+        </w:rPr>
+        <w:t>;</w:t>
+      </w:r>
+    </w:p>
+    <w:p>
+      <w:pPr>
+        <w:pStyle w:val="Titre2"/>
+        <w:ind w:left="720"/>
+      </w:pPr>
       <w:bookmarkStart w:id="0" w:name="_GoBack"/>
       <w:bookmarkEnd w:id="0"/>
-    </w:p>
-    <w:p>
-      <w:pPr>
-        <w:pStyle w:val="Titre2"/>
-      </w:pPr>
-      <w:r>
-        <w:t>Ne pas oublier de l’importer dans l’app.jsx pour l’afficher</w:t>
+      <w:r>
+        <w:rPr>
+          <w:rFonts w:ascii="Segoe UI" w:hAnsi="Segoe UI" w:cs="Segoe UI"/>
+          <w:color w:val="ECECEC"/>
+          <w:shd w:val="clear" w:color="auto" w:fill="212121"/>
+        </w:rPr>
+        <w:t xml:space="preserve">Ce composant </w:t>
+      </w:r>
+      <w:r>
+        <w:rPr>
+          <w:rStyle w:val="CodeHTML"/>
+          <w:b w:val="0"/>
+          <w:bCs w:val="0"/>
+          <w:color w:val="ECECEC"/>
+          <w:sz w:val="21"/>
+          <w:szCs w:val="21"/>
+          <w:bdr w:val="single" w:sz="2" w:space="0" w:color="E3E3E3" w:frame="1"/>
+          <w:shd w:val="clear" w:color="auto" w:fill="212121"/>
+        </w:rPr>
+        <w:t>Link</w:t>
+      </w:r>
+      <w:r>
+        <w:rPr>
+          <w:rFonts w:ascii="Segoe UI" w:hAnsi="Segoe UI" w:cs="Segoe UI"/>
+          <w:color w:val="ECECEC"/>
+          <w:shd w:val="clear" w:color="auto" w:fill="212121"/>
+        </w:rPr>
+        <w:t xml:space="preserve"> est utilisé pour créer des liens entre différentes parties de votre application sans recharger la page entière</w:t>
       </w:r>
     </w:p>
     <w:p>
@@ -1515,6 +1948,19 @@
       <w:szCs w:val="56"/>
     </w:rPr>
   </w:style>
+  <w:style w:type="character" w:styleId="CodeHTML">
+    <w:name w:val="HTML Code"/>
+    <w:basedOn w:val="Policepardfaut"/>
+    <w:uiPriority w:val="99"/>
+    <w:semiHidden/>
+    <w:unhideWhenUsed/>
+    <w:rsid w:val="00ED72F6"/>
+    <w:rPr>
+      <w:rFonts w:ascii="Courier New" w:eastAsia="Times New Roman" w:hAnsi="Courier New" w:cs="Courier New"/>
+      <w:sz w:val="20"/>
+      <w:szCs w:val="20"/>
+    </w:rPr>
+  </w:style>
 </w:styles>
 </file>
 

</xml_diff>